<commit_message>
Commiting client and server versions which work properly on local system. Also, added my observation for step 1.1 to the docx; will come back to record and add video links later.
</commit_message>
<xml_diff>
--- a/ProgAssignment_04/ProgAssignment_04_Observations_3-17-2023.docx
+++ b/ProgAssignment_04/ProgAssignment_04_Observations_3-17-2023.docx
@@ -2,6 +2,41 @@
 <file path=word/document.xml><?xml version="1.0" encoding="utf-8"?>
 <w:document xmlns:wpc="http://schemas.microsoft.com/office/word/2010/wordprocessingCanvas" xmlns:cx="http://schemas.microsoft.com/office/drawing/2014/chartex" xmlns:cx1="http://schemas.microsoft.com/office/drawing/2015/9/8/chartex" xmlns:cx2="http://schemas.microsoft.com/office/drawing/2015/10/21/chartex" xmlns:cx3="http://schemas.microsoft.com/office/drawing/2016/5/9/chartex" xmlns:cx4="http://schemas.microsoft.com/office/drawing/2016/5/10/chartex" xmlns:cx5="http://schemas.microsoft.com/office/drawing/2016/5/11/chartex" xmlns:cx6="http://schemas.microsoft.com/office/drawing/2016/5/12/chartex" xmlns:cx7="http://schemas.microsoft.com/office/drawing/2016/5/13/chartex" xmlns:cx8="http://schemas.microsoft.com/office/drawing/2016/5/14/chartex" xmlns:mc="http://schemas.openxmlformats.org/markup-compatibility/2006" xmlns:aink="http://schemas.microsoft.com/office/drawing/2016/ink" xmlns:am3d="http://schemas.microsoft.com/office/drawing/2017/model3d" xmlns:o="urn:schemas-microsoft-com:office:office" xmlns:oel="http://schemas.microsoft.com/office/2019/extlst" xmlns:r="http://schemas.openxmlformats.org/officeDocument/2006/relationships" xmlns:m="http://schemas.openxmlformats.org/officeDocument/2006/math" xmlns:v="urn:schemas-microsoft-com:vml" xmlns:wp14="http://schemas.microsoft.com/office/word/2010/wordprocessingDrawing" xmlns:wp="http://schemas.openxmlformats.org/drawingml/2006/wordprocessingDrawing" xmlns:w10="urn:schemas-microsoft-com:office:word" xmlns:w="http://schemas.openxmlformats.org/wordprocessingml/2006/main" xmlns:w14="http://schemas.microsoft.com/office/word/2010/wordml" xmlns:w15="http://schemas.microsoft.com/office/word/2012/wordml" xmlns:w16cex="http://schemas.microsoft.com/office/word/2018/wordml/cex" xmlns:w16cid="http://schemas.microsoft.com/office/word/2016/wordml/cid" xmlns:w16="http://schemas.microsoft.com/office/word/2018/wordml" xmlns:w16du="http://schemas.microsoft.com/office/word/2023/wordml/word16du" xmlns:w16sdtdh="http://schemas.microsoft.com/office/word/2020/wordml/sdtdatahash" xmlns:w16se="http://schemas.microsoft.com/office/word/2015/wordml/symex" xmlns:wpg="http://schemas.microsoft.com/office/word/2010/wordprocessingGroup" xmlns:wpi="http://schemas.microsoft.com/office/word/2010/wordprocessingInk" xmlns:wne="http://schemas.microsoft.com/office/word/2006/wordml" xmlns:wps="http://schemas.microsoft.com/office/word/2010/wordprocessingShape" mc:Ignorable="w14 w15 w16se w16cid w16 w16cex w16sdtdh wp14">
   <w:body>
+    <w:p>
+      <w:r>
+        <w:rPr>
+          <w:b/>
+          <w:bCs/>
+          <w:sz w:val="40"/>
+          <w:szCs w:val="40"/>
+          <w:u w:val="single"/>
+        </w:rPr>
+        <w:t>Step 1.1</w:t>
+      </w:r>
+    </w:p>
+    <w:p/>
+    <w:p>
+      <w:r>
+        <w:t>We noticed that the server received the number the client sent. Upon response, the client received the same number the server received and sent back.</w:t>
+      </w:r>
+    </w:p>
+    <w:p/>
+    <w:p>
+      <w:r>
+        <w:t xml:space="preserve">Link to </w:t>
+      </w:r>
+      <w:r>
+        <w:rPr>
+          <w:i/>
+          <w:iCs/>
+        </w:rPr>
+        <w:t>recording-step1.1</w:t>
+      </w:r>
+      <w:r>
+        <w:t>:</w:t>
+      </w:r>
+    </w:p>
+    <w:p/>
     <w:p/>
     <w:sectPr>
       <w:pgSz w:w="12240" w:h="15840"/>

</xml_diff>

<commit_message>
Added headers and lines for links to recordings for steps 1.2 through 1.4.
</commit_message>
<xml_diff>
--- a/ProgAssignment_04/ProgAssignment_04_Observations_3-17-2023.docx
+++ b/ProgAssignment_04/ProgAssignment_04_Observations_3-17-2023.docx
@@ -37,7 +37,110 @@
       </w:r>
     </w:p>
     <w:p/>
+    <w:p>
+      <w:pPr>
+        <w:rPr>
+          <w:b/>
+          <w:bCs/>
+          <w:sz w:val="40"/>
+          <w:szCs w:val="40"/>
+          <w:u w:val="single"/>
+        </w:rPr>
+      </w:pPr>
+      <w:r>
+        <w:rPr>
+          <w:b/>
+          <w:bCs/>
+          <w:sz w:val="40"/>
+          <w:szCs w:val="40"/>
+          <w:u w:val="single"/>
+        </w:rPr>
+        <w:t>Step 1.2</w:t>
+      </w:r>
+    </w:p>
     <w:p/>
+    <w:p>
+      <w:r>
+        <w:t xml:space="preserve">Link to </w:t>
+      </w:r>
+      <w:r>
+        <w:rPr>
+          <w:i/>
+          <w:iCs/>
+        </w:rPr>
+        <w:t>recording-step1.4</w:t>
+      </w:r>
+      <w:r>
+        <w:t>:</w:t>
+      </w:r>
+    </w:p>
+    <w:p/>
+    <w:p>
+      <w:pPr>
+        <w:rPr>
+          <w:b/>
+          <w:bCs/>
+          <w:sz w:val="40"/>
+          <w:szCs w:val="40"/>
+          <w:u w:val="single"/>
+        </w:rPr>
+      </w:pPr>
+      <w:r>
+        <w:rPr>
+          <w:b/>
+          <w:bCs/>
+          <w:sz w:val="40"/>
+          <w:szCs w:val="40"/>
+          <w:u w:val="single"/>
+        </w:rPr>
+        <w:t>Step 1.3</w:t>
+      </w:r>
+    </w:p>
+    <w:p/>
+    <w:p>
+      <w:r>
+        <w:t xml:space="preserve">Link to </w:t>
+      </w:r>
+      <w:r>
+        <w:rPr>
+          <w:i/>
+          <w:iCs/>
+        </w:rPr>
+        <w:t>recording-step1.4</w:t>
+      </w:r>
+      <w:r>
+        <w:t>:</w:t>
+      </w:r>
+    </w:p>
+    <w:p/>
+    <w:p>
+      <w:r>
+        <w:rPr>
+          <w:b/>
+          <w:bCs/>
+          <w:sz w:val="40"/>
+          <w:szCs w:val="40"/>
+          <w:u w:val="single"/>
+        </w:rPr>
+        <w:t>Step 1.4</w:t>
+      </w:r>
+    </w:p>
+    <w:p/>
+    <w:p>
+      <w:r>
+        <w:t xml:space="preserve">Link to </w:t>
+      </w:r>
+      <w:r>
+        <w:rPr>
+          <w:i/>
+          <w:iCs/>
+        </w:rPr>
+        <w:t>recording-step1.4</w:t>
+      </w:r>
+      <w:r>
+        <w:t>:</w:t>
+      </w:r>
+    </w:p>
     <w:sectPr>
       <w:pgSz w:w="12240" w:h="15840"/>
       <w:pgMar w:top="1440" w:right="1440" w:bottom="1440" w:left="1440" w:header="720" w:footer="720" w:gutter="0"/>

</xml_diff>

<commit_message>
Gave the client the step2 no-frills client the ability to send the number 7 to the server 50 times - using threads - report back what the server sent back. On the flip side, gave the server the ability to show what it got from the client and send back the expected 16.
</commit_message>
<xml_diff>
--- a/ProgAssignment_04/ProgAssignment_04_Observations_3-17-2023.docx
+++ b/ProgAssignment_04/ProgAssignment_04_Observations_3-17-2023.docx
@@ -136,6 +136,50 @@
           <w:iCs/>
         </w:rPr>
         <w:t>recording-step1.4</w:t>
+      </w:r>
+      <w:r>
+        <w:t>:</w:t>
+      </w:r>
+    </w:p>
+    <w:p/>
+    <w:p>
+      <w:pPr>
+        <w:rPr>
+          <w:sz w:val="40"/>
+          <w:szCs w:val="40"/>
+        </w:rPr>
+      </w:pPr>
+      <w:r>
+        <w:rPr>
+          <w:b/>
+          <w:bCs/>
+          <w:sz w:val="40"/>
+          <w:szCs w:val="40"/>
+          <w:u w:val="single"/>
+        </w:rPr>
+        <w:t>Step 2.1</w:t>
+      </w:r>
+    </w:p>
+    <w:p/>
+    <w:p>
+      <w:r>
+        <w:t>We noticed that everything ran smoothly</w:t>
+      </w:r>
+      <w:r>
+        <w:t>. The client sent 7 and received 16 from the server; just as well, the server received a 7 and sent a 16 back to the client.</w:t>
+      </w:r>
+    </w:p>
+    <w:p/>
+    <w:p>
+      <w:r>
+        <w:t xml:space="preserve">Link to </w:t>
+      </w:r>
+      <w:r>
+        <w:rPr>
+          <w:i/>
+          <w:iCs/>
+        </w:rPr>
+        <w:t>recording-step2.1</w:t>
       </w:r>
       <w:r>
         <w:t>:</w:t>

</xml_diff>

<commit_message>
Implemented read_int() function on client and server side. This is the code that works on a local system.
</commit_message>
<xml_diff>
--- a/ProgAssignment_04/ProgAssignment_04_Observations_3-17-2023.docx
+++ b/ProgAssignment_04/ProgAssignment_04_Observations_3-17-2023.docx
@@ -180,6 +180,64 @@
           <w:iCs/>
         </w:rPr>
         <w:t>recording-step2.1</w:t>
+      </w:r>
+      <w:r>
+        <w:t>:</w:t>
+      </w:r>
+    </w:p>
+    <w:p/>
+    <w:p>
+      <w:r>
+        <w:rPr>
+          <w:b/>
+          <w:bCs/>
+          <w:sz w:val="40"/>
+          <w:szCs w:val="40"/>
+          <w:u w:val="single"/>
+        </w:rPr>
+        <w:t>Step 2.2</w:t>
+      </w:r>
+    </w:p>
+    <w:p/>
+    <w:p>
+      <w:r>
+        <w:t xml:space="preserve">Link to </w:t>
+      </w:r>
+      <w:r>
+        <w:rPr>
+          <w:i/>
+          <w:iCs/>
+        </w:rPr>
+        <w:t>recording-step2.2</w:t>
+      </w:r>
+      <w:r>
+        <w:t>:</w:t>
+      </w:r>
+    </w:p>
+    <w:p/>
+    <w:p>
+      <w:r>
+        <w:rPr>
+          <w:b/>
+          <w:bCs/>
+          <w:sz w:val="40"/>
+          <w:szCs w:val="40"/>
+          <w:u w:val="single"/>
+        </w:rPr>
+        <w:t>Step 2.3</w:t>
+      </w:r>
+    </w:p>
+    <w:p/>
+    <w:p>
+      <w:r>
+        <w:t xml:space="preserve">Link to </w:t>
+      </w:r>
+      <w:r>
+        <w:rPr>
+          <w:i/>
+          <w:iCs/>
+        </w:rPr>
+        <w:t>recording-step2.3</w:t>
       </w:r>
       <w:r>
         <w:t>:</w:t>

</xml_diff>

<commit_message>
Copied step2 no frills client and step2 complete reads server into new directory no_frills. Made it so that the client sent 20 connection requests to the server, sending numbers 0 through 19, and printing back out what the sever sent back.
</commit_message>
<xml_diff>
--- a/ProgAssignment_04/ProgAssignment_04_Observations_3-17-2023.docx
+++ b/ProgAssignment_04/ProgAssignment_04_Observations_3-17-2023.docx
@@ -238,6 +238,44 @@
           <w:iCs/>
         </w:rPr>
         <w:t>recording-step2.3</w:t>
+      </w:r>
+      <w:r>
+        <w:t>:</w:t>
+      </w:r>
+    </w:p>
+    <w:p/>
+    <w:p>
+      <w:r>
+        <w:rPr>
+          <w:b/>
+          <w:bCs/>
+          <w:sz w:val="40"/>
+          <w:szCs w:val="40"/>
+          <w:u w:val="single"/>
+        </w:rPr>
+        <w:t>Step 3.1</w:t>
+      </w:r>
+    </w:p>
+    <w:p/>
+    <w:p>
+      <w:r>
+        <w:t xml:space="preserve">We observed there was no problem connecting to the server from the client, and no difficulty sending and receiving data back. However, </w:t>
+      </w:r>
+      <w:r>
+        <w:t>only the number 20 was sent to the server.</w:t>
+      </w:r>
+    </w:p>
+    <w:p/>
+    <w:p>
+      <w:r>
+        <w:t xml:space="preserve">Link to </w:t>
+      </w:r>
+      <w:r>
+        <w:rPr>
+          <w:i/>
+          <w:iCs/>
+        </w:rPr>
+        <w:t>recording-step3.1</w:t>
       </w:r>
       <w:r>
         <w:t>:</w:t>

</xml_diff>

<commit_message>
Changed loop in client to go from 1 up to, and including, 20. And updated Step 3.1 observation description.
</commit_message>
<xml_diff>
--- a/ProgAssignment_04/ProgAssignment_04_Observations_3-17-2023.docx
+++ b/ProgAssignment_04/ProgAssignment_04_Observations_3-17-2023.docx
@@ -259,10 +259,23 @@
     <w:p/>
     <w:p>
       <w:r>
+        <w:lastRenderedPageBreak/>
         <w:t xml:space="preserve">We observed there was no problem connecting to the server from the client, and no difficulty sending and receiving data back. However, </w:t>
       </w:r>
       <w:r>
-        <w:t>only the number 20 was sent to the server.</w:t>
+        <w:t>only the number 2</w:t>
+      </w:r>
+      <w:r>
+        <w:t>1</w:t>
+      </w:r>
+      <w:r>
+        <w:t xml:space="preserve"> was sent to the server</w:t>
+      </w:r>
+      <w:r>
+        <w:t>; indicating that the loop finished before any threads sent their corresponding task count</w:t>
+      </w:r>
+      <w:r>
+        <w:t>.</w:t>
       </w:r>
     </w:p>
     <w:p/>

</xml_diff>

<commit_message>
Copied over the race conditions client and the step2 complete reads server into new complete_reads directory. Protected client from race conditions using mutex lock. Added observations for step 3.2 to the document.
</commit_message>
<xml_diff>
--- a/ProgAssignment_04/ProgAssignment_04_Observations_3-17-2023.docx
+++ b/ProgAssignment_04/ProgAssignment_04_Observations_3-17-2023.docx
@@ -289,6 +289,44 @@
           <w:iCs/>
         </w:rPr>
         <w:t>recording-step3.1</w:t>
+      </w:r>
+      <w:r>
+        <w:t>:</w:t>
+      </w:r>
+    </w:p>
+    <w:p/>
+    <w:p>
+      <w:r>
+        <w:rPr>
+          <w:b/>
+          <w:bCs/>
+          <w:sz w:val="40"/>
+          <w:szCs w:val="40"/>
+          <w:u w:val="single"/>
+        </w:rPr>
+        <w:t>Step 3.2</w:t>
+      </w:r>
+    </w:p>
+    <w:p/>
+    <w:p>
+      <w:r>
+        <w:t xml:space="preserve">We observed that the client was able to send numbers 1 through 20 to the server and receive the expected 16 back with no problem; consequently, the server received the expected 1 through 20 numbers and sent 16. </w:t>
+      </w:r>
+      <w:r>
+        <w:t>Additionally, the processes did not report the sent and received values out of order.</w:t>
+      </w:r>
+    </w:p>
+    <w:p/>
+    <w:p>
+      <w:r>
+        <w:t xml:space="preserve">Link to </w:t>
+      </w:r>
+      <w:r>
+        <w:rPr>
+          <w:i/>
+          <w:iCs/>
+        </w:rPr>
+        <w:t>recording-step3.2</w:t>
       </w:r>
       <w:r>
         <w:t>:</w:t>

</xml_diff>

<commit_message>
Adds observation for step 3.3 to the document. Testing the step3 complete reads client against the step2 complete reads server across a network.
</commit_message>
<xml_diff>
--- a/ProgAssignment_04/ProgAssignment_04_Observations_3-17-2023.docx
+++ b/ProgAssignment_04/ProgAssignment_04_Observations_3-17-2023.docx
@@ -327,6 +327,44 @@
           <w:iCs/>
         </w:rPr>
         <w:t>recording-step3.2</w:t>
+      </w:r>
+      <w:r>
+        <w:t>:</w:t>
+      </w:r>
+    </w:p>
+    <w:p/>
+    <w:p>
+      <w:r>
+        <w:rPr>
+          <w:b/>
+          <w:bCs/>
+          <w:sz w:val="40"/>
+          <w:szCs w:val="40"/>
+          <w:u w:val="single"/>
+        </w:rPr>
+        <w:t>Step 3.3</w:t>
+      </w:r>
+    </w:p>
+    <w:p/>
+    <w:p>
+      <w:r>
+        <w:t>First thing we noticed was only a handful of connection requests were received by the server before having to close the socket because of a bad file descriptor</w:t>
+      </w:r>
+      <w:r>
+        <w:t>; adjacently, the client encountered many network problems when reading from the socket. The client also sent numbers out of order.</w:t>
+      </w:r>
+    </w:p>
+    <w:p/>
+    <w:p>
+      <w:r>
+        <w:t xml:space="preserve">Link to </w:t>
+      </w:r>
+      <w:r>
+        <w:rPr>
+          <w:i/>
+          <w:iCs/>
+        </w:rPr>
+        <w:t>recording-step3.3</w:t>
       </w:r>
       <w:r>
         <w:t>:</w:t>

</xml_diff>

<commit_message>
Added mutex lock to server and added header for observations for step 3.4.
</commit_message>
<xml_diff>
--- a/ProgAssignment_04/ProgAssignment_04_Observations_3-17-2023.docx
+++ b/ProgAssignment_04/ProgAssignment_04_Observations_3-17-2023.docx
@@ -365,6 +365,37 @@
           <w:iCs/>
         </w:rPr>
         <w:t>recording-step3.3</w:t>
+      </w:r>
+      <w:r>
+        <w:t>:</w:t>
+      </w:r>
+    </w:p>
+    <w:p/>
+    <w:p>
+      <w:r>
+        <w:rPr>
+          <w:b/>
+          <w:bCs/>
+          <w:sz w:val="40"/>
+          <w:szCs w:val="40"/>
+          <w:u w:val="single"/>
+        </w:rPr>
+        <w:t>Step 3.4</w:t>
+      </w:r>
+    </w:p>
+    <w:p/>
+    <w:p/>
+    <w:p/>
+    <w:p>
+      <w:r>
+        <w:t xml:space="preserve">Link to </w:t>
+      </w:r>
+      <w:r>
+        <w:rPr>
+          <w:i/>
+          <w:iCs/>
+        </w:rPr>
+        <w:t>recording-step3.4</w:t>
       </w:r>
       <w:r>
         <w:t>:</w:t>

</xml_diff>

<commit_message>
did 1.1 - 2.2
</commit_message>
<xml_diff>
--- a/ProgAssignment_04/ProgAssignment_04_Observations_3-17-2023.docx
+++ b/ProgAssignment_04/ProgAssignment_04_Observations_3-17-2023.docx
@@ -1,8 +1,12 @@
 
 <file path=word/document.xml><?xml version="1.0" encoding="utf-8"?>
-<w:document xmlns:wpc="http://schemas.microsoft.com/office/word/2010/wordprocessingCanvas" xmlns:cx="http://schemas.microsoft.com/office/drawing/2014/chartex" xmlns:cx1="http://schemas.microsoft.com/office/drawing/2015/9/8/chartex" xmlns:cx2="http://schemas.microsoft.com/office/drawing/2015/10/21/chartex" xmlns:cx3="http://schemas.microsoft.com/office/drawing/2016/5/9/chartex" xmlns:cx4="http://schemas.microsoft.com/office/drawing/2016/5/10/chartex" xmlns:cx5="http://schemas.microsoft.com/office/drawing/2016/5/11/chartex" xmlns:cx6="http://schemas.microsoft.com/office/drawing/2016/5/12/chartex" xmlns:cx7="http://schemas.microsoft.com/office/drawing/2016/5/13/chartex" xmlns:cx8="http://schemas.microsoft.com/office/drawing/2016/5/14/chartex" xmlns:mc="http://schemas.openxmlformats.org/markup-compatibility/2006" xmlns:aink="http://schemas.microsoft.com/office/drawing/2016/ink" xmlns:am3d="http://schemas.microsoft.com/office/drawing/2017/model3d" xmlns:o="urn:schemas-microsoft-com:office:office" xmlns:oel="http://schemas.microsoft.com/office/2019/extlst" xmlns:r="http://schemas.openxmlformats.org/officeDocument/2006/relationships" xmlns:m="http://schemas.openxmlformats.org/officeDocument/2006/math" xmlns:v="urn:schemas-microsoft-com:vml" xmlns:wp14="http://schemas.microsoft.com/office/word/2010/wordprocessingDrawing" xmlns:wp="http://schemas.openxmlformats.org/drawingml/2006/wordprocessingDrawing" xmlns:w10="urn:schemas-microsoft-com:office:word" xmlns:w="http://schemas.openxmlformats.org/wordprocessingml/2006/main" xmlns:w14="http://schemas.microsoft.com/office/word/2010/wordml" xmlns:w15="http://schemas.microsoft.com/office/word/2012/wordml" xmlns:w16cex="http://schemas.microsoft.com/office/word/2018/wordml/cex" xmlns:w16cid="http://schemas.microsoft.com/office/word/2016/wordml/cid" xmlns:w16="http://schemas.microsoft.com/office/word/2018/wordml" xmlns:w16du="http://schemas.microsoft.com/office/word/2023/wordml/word16du" xmlns:w16sdtdh="http://schemas.microsoft.com/office/word/2020/wordml/sdtdatahash" xmlns:w16se="http://schemas.microsoft.com/office/word/2015/wordml/symex" xmlns:wpg="http://schemas.microsoft.com/office/word/2010/wordprocessingGroup" xmlns:wpi="http://schemas.microsoft.com/office/word/2010/wordprocessingInk" xmlns:wne="http://schemas.microsoft.com/office/word/2006/wordml" xmlns:wps="http://schemas.microsoft.com/office/word/2010/wordprocessingShape" mc:Ignorable="w14 w15 w16se w16cid w16 w16cex w16sdtdh wp14">
+<w:document xmlns:o="urn:schemas-microsoft-com:office:office" xmlns:r="http://schemas.openxmlformats.org/officeDocument/2006/relationships" xmlns:v="urn:schemas-microsoft-com:vml" xmlns:w="http://schemas.openxmlformats.org/wordprocessingml/2006/main" xmlns:w10="urn:schemas-microsoft-com:office:word" xmlns:wp="http://schemas.openxmlformats.org/drawingml/2006/wordprocessingDrawing" xmlns:wps="http://schemas.microsoft.com/office/word/2010/wordprocessingShape" xmlns:wpg="http://schemas.microsoft.com/office/word/2010/wordprocessingGroup" xmlns:mc="http://schemas.openxmlformats.org/markup-compatibility/2006" xmlns:wp14="http://schemas.microsoft.com/office/word/2010/wordprocessingDrawing" xmlns:w14="http://schemas.microsoft.com/office/word/2010/wordml" xmlns:w15="http://schemas.microsoft.com/office/word/2012/wordml" mc:Ignorable="w14 wp14 w15">
   <w:body>
     <w:p>
+      <w:pPr>
+        <w:pStyle w:val="Normal"/>
+        <w:rPr/>
+      </w:pPr>
       <w:r>
         <w:rPr>
           <w:b/>
@@ -14,15 +18,41 @@
         <w:t>Step 1.1</w:t>
       </w:r>
     </w:p>
-    <w:p/>
-    <w:p>
-      <w:r>
+    <w:p>
+      <w:pPr>
+        <w:pStyle w:val="Normal"/>
+        <w:rPr/>
+      </w:pPr>
+      <w:r>
+        <w:rPr/>
+      </w:r>
+    </w:p>
+    <w:p>
+      <w:pPr>
+        <w:pStyle w:val="Normal"/>
+        <w:rPr/>
+      </w:pPr>
+      <w:r>
+        <w:rPr/>
         <w:t>We noticed that the server received the number the client sent. Upon response, the client received the same number the server received and sent back.</w:t>
       </w:r>
     </w:p>
-    <w:p/>
-    <w:p>
-      <w:r>
+    <w:p>
+      <w:pPr>
+        <w:pStyle w:val="Normal"/>
+        <w:rPr/>
+      </w:pPr>
+      <w:r>
+        <w:rPr/>
+      </w:r>
+    </w:p>
+    <w:p>
+      <w:pPr>
+        <w:pStyle w:val="Normal"/>
+        <w:rPr/>
+      </w:pPr>
+      <w:r>
+        <w:rPr/>
         <w:t xml:space="preserve">Link to </w:t>
       </w:r>
       <w:r>
@@ -33,13 +63,24 @@
         <w:t>recording-step1.1</w:t>
       </w:r>
       <w:r>
-        <w:t>:</w:t>
-      </w:r>
-    </w:p>
-    <w:p/>
-    <w:p>
-      <w:pPr>
-        <w:rPr>
+        <w:rPr/>
+        <w:t>: https://youtu.be/YDlI8OPZUOM</w:t>
+      </w:r>
+    </w:p>
+    <w:p>
+      <w:pPr>
+        <w:pStyle w:val="Normal"/>
+        <w:rPr/>
+      </w:pPr>
+      <w:r>
+        <w:rPr/>
+      </w:r>
+    </w:p>
+    <w:p>
+      <w:pPr>
+        <w:pStyle w:val="Normal"/>
+        <w:rPr>
+          <w:b/>
           <w:b/>
           <w:bCs/>
           <w:sz w:val="40"/>
@@ -58,9 +99,27 @@
         <w:t>Step 1.2</w:t>
       </w:r>
     </w:p>
-    <w:p/>
-    <w:p>
-      <w:r>
+    <w:p>
+      <w:pPr>
+        <w:pStyle w:val="Normal"/>
+        <w:rPr/>
+      </w:pPr>
+      <w:r>
+        <w:rPr/>
+        <w:t xml:space="preserve">We noticed that the number sent to the server is outputted as 0 </w:t>
+      </w:r>
+      <w:r>
+        <w:rPr/>
+        <w:t>on the server side</w:t>
+      </w:r>
+    </w:p>
+    <w:p>
+      <w:pPr>
+        <w:pStyle w:val="Normal"/>
+        <w:rPr/>
+      </w:pPr>
+      <w:r>
+        <w:rPr/>
         <w:t xml:space="preserve">Link to </w:t>
       </w:r>
       <w:r>
@@ -68,16 +127,34 @@
           <w:i/>
           <w:iCs/>
         </w:rPr>
-        <w:t>recording-step1.4</w:t>
-      </w:r>
-      <w:r>
-        <w:t>:</w:t>
-      </w:r>
-    </w:p>
-    <w:p/>
-    <w:p>
-      <w:pPr>
-        <w:rPr>
+        <w:t>recording-step1.</w:t>
+      </w:r>
+      <w:r>
+        <w:rPr>
+          <w:i/>
+          <w:iCs/>
+        </w:rPr>
+        <w:t>2</w:t>
+      </w:r>
+      <w:r>
+        <w:rPr/>
+        <w:t>: https://youtu.be/W6b7yKsh1Q0</w:t>
+      </w:r>
+    </w:p>
+    <w:p>
+      <w:pPr>
+        <w:pStyle w:val="Normal"/>
+        <w:rPr/>
+      </w:pPr>
+      <w:r>
+        <w:rPr/>
+      </w:r>
+    </w:p>
+    <w:p>
+      <w:pPr>
+        <w:pStyle w:val="Normal"/>
+        <w:rPr>
+          <w:b/>
           <w:b/>
           <w:bCs/>
           <w:sz w:val="40"/>
@@ -96,9 +173,29 @@
         <w:t>Step 1.3</w:t>
       </w:r>
     </w:p>
-    <w:p/>
-    <w:p>
-      <w:r>
+    <w:p>
+      <w:pPr>
+        <w:pStyle w:val="Normal"/>
+        <w:rPr/>
+      </w:pPr>
+      <w:bookmarkStart w:id="0" w:name="__DdeLink__61_2845413581"/>
+      <w:r>
+        <w:rPr/>
+        <w:t xml:space="preserve">We noticed that the number sent to the server is outputted as 0 </w:t>
+      </w:r>
+      <w:r>
+        <w:rPr/>
+        <w:t>on the server side</w:t>
+      </w:r>
+      <w:bookmarkEnd w:id="0"/>
+    </w:p>
+    <w:p>
+      <w:pPr>
+        <w:pStyle w:val="Normal"/>
+        <w:rPr/>
+      </w:pPr>
+      <w:r>
+        <w:rPr/>
         <w:t xml:space="preserve">Link to </w:t>
       </w:r>
       <w:r>
@@ -106,14 +203,34 @@
           <w:i/>
           <w:iCs/>
         </w:rPr>
-        <w:t>recording-step1.4</w:t>
-      </w:r>
-      <w:r>
-        <w:t>:</w:t>
-      </w:r>
-    </w:p>
-    <w:p/>
-    <w:p>
+        <w:t>recording-step1.</w:t>
+      </w:r>
+      <w:r>
+        <w:rPr>
+          <w:i/>
+          <w:iCs/>
+        </w:rPr>
+        <w:t>3</w:t>
+      </w:r>
+      <w:r>
+        <w:rPr/>
+        <w:t>: https://youtu.be/187MFIgQtxI</w:t>
+      </w:r>
+    </w:p>
+    <w:p>
+      <w:pPr>
+        <w:pStyle w:val="Normal"/>
+        <w:rPr/>
+      </w:pPr>
+      <w:r>
+        <w:rPr/>
+      </w:r>
+    </w:p>
+    <w:p>
+      <w:pPr>
+        <w:pStyle w:val="Normal"/>
+        <w:rPr/>
+      </w:pPr>
       <w:r>
         <w:rPr>
           <w:b/>
@@ -125,9 +242,27 @@
         <w:t>Step 1.4</w:t>
       </w:r>
     </w:p>
-    <w:p/>
-    <w:p>
-      <w:r>
+    <w:p>
+      <w:pPr>
+        <w:pStyle w:val="Normal"/>
+        <w:rPr/>
+      </w:pPr>
+      <w:r>
+        <w:rPr/>
+        <w:t xml:space="preserve">We noticed that </w:t>
+      </w:r>
+      <w:r>
+        <w:rPr/>
+        <w:t>we are given the correct number of steps back</w:t>
+      </w:r>
+    </w:p>
+    <w:p>
+      <w:pPr>
+        <w:pStyle w:val="Normal"/>
+        <w:rPr/>
+      </w:pPr>
+      <w:r>
+        <w:rPr/>
         <w:t xml:space="preserve">Link to </w:t>
       </w:r>
       <w:r>
@@ -138,12 +273,22 @@
         <w:t>recording-step1.4</w:t>
       </w:r>
       <w:r>
-        <w:t>:</w:t>
-      </w:r>
-    </w:p>
-    <w:p/>
-    <w:p>
-      <w:pPr>
+        <w:rPr/>
+        <w:t>: https://youtu.be/4Wl78oeDQ_g</w:t>
+      </w:r>
+    </w:p>
+    <w:p>
+      <w:pPr>
+        <w:pStyle w:val="Normal"/>
+        <w:rPr/>
+      </w:pPr>
+      <w:r>
+        <w:rPr/>
+      </w:r>
+    </w:p>
+    <w:p>
+      <w:pPr>
+        <w:pStyle w:val="Normal"/>
         <w:rPr>
           <w:sz w:val="40"/>
           <w:szCs w:val="40"/>
@@ -160,20 +305,44 @@
         <w:t>Step 2.1</w:t>
       </w:r>
     </w:p>
-    <w:p/>
-    <w:p>
-      <w:r>
-        <w:t>We noticed that everything ran smoothly</w:t>
-      </w:r>
-      <w:r>
-        <w:t>. The client sent 7 and received 16 from the server; just as well, the server received a 7 and sent a 16 back to the client.</w:t>
-      </w:r>
-    </w:p>
-    <w:p/>
-    <w:p>
-      <w:r>
+    <w:p>
+      <w:pPr>
+        <w:pStyle w:val="Normal"/>
+        <w:rPr/>
+      </w:pPr>
+      <w:r>
+        <w:rPr/>
+      </w:r>
+    </w:p>
+    <w:p>
+      <w:pPr>
+        <w:pStyle w:val="Normal"/>
+        <w:rPr/>
+      </w:pPr>
+      <w:r>
+        <w:rPr/>
+        <w:t>We noticed that everything ran smoothly. The client sent 7 and received 16 from the server; just as well, the server received a 7 and sent a 16 back to the client.</w:t>
+      </w:r>
+    </w:p>
+    <w:p>
+      <w:pPr>
+        <w:pStyle w:val="Normal"/>
+        <w:rPr/>
+      </w:pPr>
+      <w:r>
+        <w:rPr/>
+      </w:r>
+    </w:p>
+    <w:p>
+      <w:pPr>
+        <w:pStyle w:val="Normal"/>
+        <w:rPr/>
+      </w:pPr>
+      <w:r>
+        <w:rPr/>
         <w:t xml:space="preserve">Link to </w:t>
       </w:r>
+      <w:bookmarkStart w:id="1" w:name="__DdeLink__59_2845413581"/>
       <w:r>
         <w:rPr>
           <w:i/>
@@ -181,12 +350,26 @@
         </w:rPr>
         <w:t>recording-step2.1</w:t>
       </w:r>
-      <w:r>
-        <w:t>:</w:t>
-      </w:r>
-    </w:p>
-    <w:p/>
-    <w:p>
+      <w:bookmarkEnd w:id="1"/>
+      <w:r>
+        <w:rPr/>
+        <w:t>: https://youtu.be/jzwVHb5dHck</w:t>
+      </w:r>
+    </w:p>
+    <w:p>
+      <w:pPr>
+        <w:pStyle w:val="Normal"/>
+        <w:rPr/>
+      </w:pPr>
+      <w:r>
+        <w:rPr/>
+      </w:r>
+    </w:p>
+    <w:p>
+      <w:pPr>
+        <w:pStyle w:val="Normal"/>
+        <w:rPr/>
+      </w:pPr>
       <w:r>
         <w:rPr>
           <w:b/>
@@ -198,9 +381,23 @@
         <w:t>Step 2.2</w:t>
       </w:r>
     </w:p>
-    <w:p/>
-    <w:p>
-      <w:r>
+    <w:p>
+      <w:pPr>
+        <w:pStyle w:val="Normal"/>
+        <w:rPr/>
+      </w:pPr>
+      <w:r>
+        <w:rPr/>
+        <w:t>We notice the client is trying to send 7 over and over.</w:t>
+      </w:r>
+    </w:p>
+    <w:p>
+      <w:pPr>
+        <w:pStyle w:val="Normal"/>
+        <w:rPr/>
+      </w:pPr>
+      <w:r>
+        <w:rPr/>
         <w:t xml:space="preserve">Link to </w:t>
       </w:r>
       <w:r>
@@ -211,11 +408,24 @@
         <w:t>recording-step2.2</w:t>
       </w:r>
       <w:r>
-        <w:t>:</w:t>
-      </w:r>
-    </w:p>
-    <w:p/>
-    <w:p>
+        <w:rPr/>
+        <w:t>: https://youtu.be/J9hCwJ3yX3M</w:t>
+      </w:r>
+    </w:p>
+    <w:p>
+      <w:pPr>
+        <w:pStyle w:val="Normal"/>
+        <w:rPr/>
+      </w:pPr>
+      <w:r>
+        <w:rPr/>
+      </w:r>
+    </w:p>
+    <w:p>
+      <w:pPr>
+        <w:pStyle w:val="Normal"/>
+        <w:rPr/>
+      </w:pPr>
       <w:r>
         <w:rPr>
           <w:b/>
@@ -227,9 +437,22 @@
         <w:t>Step 2.3</w:t>
       </w:r>
     </w:p>
-    <w:p/>
-    <w:p>
-      <w:r>
+    <w:p>
+      <w:pPr>
+        <w:pStyle w:val="Normal"/>
+        <w:rPr/>
+      </w:pPr>
+      <w:r>
+        <w:rPr/>
+      </w:r>
+    </w:p>
+    <w:p>
+      <w:pPr>
+        <w:pStyle w:val="Normal"/>
+        <w:rPr/>
+      </w:pPr>
+      <w:r>
+        <w:rPr/>
         <w:t xml:space="preserve">Link to </w:t>
       </w:r>
       <w:r>
@@ -240,11 +463,24 @@
         <w:t>recording-step2.3</w:t>
       </w:r>
       <w:r>
+        <w:rPr/>
         <w:t>:</w:t>
       </w:r>
     </w:p>
-    <w:p/>
-    <w:p>
+    <w:p>
+      <w:pPr>
+        <w:pStyle w:val="Normal"/>
+        <w:rPr/>
+      </w:pPr>
+      <w:r>
+        <w:rPr/>
+      </w:r>
+    </w:p>
+    <w:p>
+      <w:pPr>
+        <w:pStyle w:val="Normal"/>
+        <w:rPr/>
+      </w:pPr>
       <w:r>
         <w:rPr>
           <w:b/>
@@ -256,31 +492,41 @@
         <w:t>Step 3.1</w:t>
       </w:r>
     </w:p>
-    <w:p/>
-    <w:p>
-      <w:r>
-        <w:lastRenderedPageBreak/>
-        <w:t xml:space="preserve">We observed there was no problem connecting to the server from the client, and no difficulty sending and receiving data back. However, </w:t>
-      </w:r>
-      <w:r>
-        <w:t>only the number 2</w:t>
-      </w:r>
-      <w:r>
-        <w:t>1</w:t>
-      </w:r>
-      <w:r>
-        <w:t xml:space="preserve"> was sent to the server</w:t>
-      </w:r>
-      <w:r>
-        <w:t>; indicating that the loop finished before any threads sent their corresponding task count</w:t>
-      </w:r>
-      <w:r>
-        <w:t>.</w:t>
-      </w:r>
-    </w:p>
-    <w:p/>
-    <w:p>
-      <w:r>
+    <w:p>
+      <w:pPr>
+        <w:pStyle w:val="Normal"/>
+        <w:rPr/>
+      </w:pPr>
+      <w:r>
+        <w:rPr/>
+      </w:r>
+    </w:p>
+    <w:p>
+      <w:pPr>
+        <w:pStyle w:val="Normal"/>
+        <w:rPr/>
+      </w:pPr>
+      <w:r>
+        <w:rPr/>
+        <w:t>We observed there was no problem connecting to the server from the client, and no difficulty sending and receiving data back. However, only the number 21 was sent to the server; indicating that the loop finished before any threads sent their corresponding task count.</w:t>
+      </w:r>
+    </w:p>
+    <w:p>
+      <w:pPr>
+        <w:pStyle w:val="Normal"/>
+        <w:rPr/>
+      </w:pPr>
+      <w:r>
+        <w:rPr/>
+      </w:r>
+    </w:p>
+    <w:p>
+      <w:pPr>
+        <w:pStyle w:val="Normal"/>
+        <w:rPr/>
+      </w:pPr>
+      <w:r>
+        <w:rPr/>
         <w:t xml:space="preserve">Link to </w:t>
       </w:r>
       <w:r>
@@ -291,11 +537,24 @@
         <w:t>recording-step3.1</w:t>
       </w:r>
       <w:r>
+        <w:rPr/>
         <w:t>:</w:t>
       </w:r>
     </w:p>
-    <w:p/>
-    <w:p>
+    <w:p>
+      <w:pPr>
+        <w:pStyle w:val="Normal"/>
+        <w:rPr/>
+      </w:pPr>
+      <w:r>
+        <w:rPr/>
+      </w:r>
+    </w:p>
+    <w:p>
+      <w:pPr>
+        <w:pStyle w:val="Normal"/>
+        <w:rPr/>
+      </w:pPr>
       <w:r>
         <w:rPr>
           <w:b/>
@@ -307,18 +566,41 @@
         <w:t>Step 3.2</w:t>
       </w:r>
     </w:p>
-    <w:p/>
-    <w:p>
-      <w:r>
-        <w:t xml:space="preserve">We observed that the client was able to send numbers 1 through 20 to the server and receive the expected 16 back with no problem; consequently, the server received the expected 1 through 20 numbers and sent 16. </w:t>
-      </w:r>
-      <w:r>
-        <w:t>Additionally, the processes did not report the sent and received values out of order.</w:t>
-      </w:r>
-    </w:p>
-    <w:p/>
-    <w:p>
-      <w:r>
+    <w:p>
+      <w:pPr>
+        <w:pStyle w:val="Normal"/>
+        <w:rPr/>
+      </w:pPr>
+      <w:r>
+        <w:rPr/>
+      </w:r>
+    </w:p>
+    <w:p>
+      <w:pPr>
+        <w:pStyle w:val="Normal"/>
+        <w:rPr/>
+      </w:pPr>
+      <w:r>
+        <w:rPr/>
+        <w:t>We observed that the client was able to send numbers 1 through 20 to the server and receive the expected 16 back with no problem; consequently, the server received the expected 1 through 20 numbers and sent 16. Additionally, the processes did not report the sent and received values out of order.</w:t>
+      </w:r>
+    </w:p>
+    <w:p>
+      <w:pPr>
+        <w:pStyle w:val="Normal"/>
+        <w:rPr/>
+      </w:pPr>
+      <w:r>
+        <w:rPr/>
+      </w:r>
+    </w:p>
+    <w:p>
+      <w:pPr>
+        <w:pStyle w:val="Normal"/>
+        <w:rPr/>
+      </w:pPr>
+      <w:r>
+        <w:rPr/>
         <w:t xml:space="preserve">Link to </w:t>
       </w:r>
       <w:r>
@@ -329,11 +611,24 @@
         <w:t>recording-step3.2</w:t>
       </w:r>
       <w:r>
+        <w:rPr/>
         <w:t>:</w:t>
       </w:r>
     </w:p>
-    <w:p/>
-    <w:p>
+    <w:p>
+      <w:pPr>
+        <w:pStyle w:val="Normal"/>
+        <w:rPr/>
+      </w:pPr>
+      <w:r>
+        <w:rPr/>
+      </w:r>
+    </w:p>
+    <w:p>
+      <w:pPr>
+        <w:pStyle w:val="Normal"/>
+        <w:rPr/>
+      </w:pPr>
       <w:r>
         <w:rPr>
           <w:b/>
@@ -345,18 +640,41 @@
         <w:t>Step 3.3</w:t>
       </w:r>
     </w:p>
-    <w:p/>
-    <w:p>
-      <w:r>
-        <w:t>First thing we noticed was only a handful of connection requests were received by the server before having to close the socket because of a bad file descriptor</w:t>
-      </w:r>
-      <w:r>
-        <w:t>; adjacently, the client encountered many network problems when reading from the socket. The client also sent numbers out of order.</w:t>
-      </w:r>
-    </w:p>
-    <w:p/>
-    <w:p>
-      <w:r>
+    <w:p>
+      <w:pPr>
+        <w:pStyle w:val="Normal"/>
+        <w:rPr/>
+      </w:pPr>
+      <w:r>
+        <w:rPr/>
+      </w:r>
+    </w:p>
+    <w:p>
+      <w:pPr>
+        <w:pStyle w:val="Normal"/>
+        <w:rPr/>
+      </w:pPr>
+      <w:r>
+        <w:rPr/>
+        <w:t>First thing we noticed was only a handful of connection requests were received by the server before having to close the socket because of a bad file descriptor; adjacently, the client encountered many network problems when reading from the socket. The client also sent numbers out of order.</w:t>
+      </w:r>
+    </w:p>
+    <w:p>
+      <w:pPr>
+        <w:pStyle w:val="Normal"/>
+        <w:rPr/>
+      </w:pPr>
+      <w:r>
+        <w:rPr/>
+      </w:r>
+    </w:p>
+    <w:p>
+      <w:pPr>
+        <w:pStyle w:val="Normal"/>
+        <w:rPr/>
+      </w:pPr>
+      <w:r>
+        <w:rPr/>
         <w:t xml:space="preserve">Link to </w:t>
       </w:r>
       <w:r>
@@ -367,11 +685,24 @@
         <w:t>recording-step3.3</w:t>
       </w:r>
       <w:r>
+        <w:rPr/>
         <w:t>:</w:t>
       </w:r>
     </w:p>
-    <w:p/>
-    <w:p>
+    <w:p>
+      <w:pPr>
+        <w:pStyle w:val="Normal"/>
+        <w:rPr/>
+      </w:pPr>
+      <w:r>
+        <w:rPr/>
+      </w:r>
+    </w:p>
+    <w:p>
+      <w:pPr>
+        <w:pStyle w:val="Normal"/>
+        <w:rPr/>
+      </w:pPr>
       <w:r>
         <w:rPr>
           <w:b/>
@@ -383,11 +714,40 @@
         <w:t>Step 3.4</w:t>
       </w:r>
     </w:p>
-    <w:p/>
-    <w:p/>
-    <w:p/>
-    <w:p>
-      <w:r>
+    <w:p>
+      <w:pPr>
+        <w:pStyle w:val="Normal"/>
+        <w:rPr/>
+      </w:pPr>
+      <w:r>
+        <w:rPr/>
+      </w:r>
+    </w:p>
+    <w:p>
+      <w:pPr>
+        <w:pStyle w:val="Normal"/>
+        <w:rPr/>
+      </w:pPr>
+      <w:r>
+        <w:rPr/>
+      </w:r>
+    </w:p>
+    <w:p>
+      <w:pPr>
+        <w:pStyle w:val="Normal"/>
+        <w:rPr/>
+      </w:pPr>
+      <w:r>
+        <w:rPr/>
+      </w:r>
+    </w:p>
+    <w:p>
+      <w:pPr>
+        <w:pStyle w:val="Normal"/>
+        <w:rPr/>
+      </w:pPr>
+      <w:r>
+        <w:rPr/>
         <w:t xml:space="preserve">Link to </w:t>
       </w:r>
       <w:r>
@@ -398,43 +758,51 @@
         <w:t>recording-step3.4</w:t>
       </w:r>
       <w:r>
+        <w:rPr/>
         <w:t>:</w:t>
       </w:r>
     </w:p>
     <w:sectPr>
+      <w:type w:val="nextPage"/>
       <w:pgSz w:w="12240" w:h="15840"/>
-      <w:pgMar w:top="1440" w:right="1440" w:bottom="1440" w:left="1440" w:header="720" w:footer="720" w:gutter="0"/>
-      <w:cols w:space="720"/>
-      <w:docGrid w:linePitch="360"/>
+      <w:pgMar w:left="1440" w:right="1440" w:gutter="0" w:header="0" w:top="1440" w:footer="0" w:bottom="1440"/>
+      <w:pgNumType w:fmt="decimal"/>
+      <w:formProt w:val="false"/>
+      <w:textDirection w:val="lrTb"/>
+      <w:docGrid w:type="default" w:linePitch="360" w:charSpace="0"/>
     </w:sectPr>
   </w:body>
 </w:document>
 </file>
 
 <file path=word/styles.xml><?xml version="1.0" encoding="utf-8"?>
-<w:styles xmlns:mc="http://schemas.openxmlformats.org/markup-compatibility/2006" xmlns:r="http://schemas.openxmlformats.org/officeDocument/2006/relationships" xmlns:w="http://schemas.openxmlformats.org/wordprocessingml/2006/main" xmlns:w14="http://schemas.microsoft.com/office/word/2010/wordml" xmlns:w15="http://schemas.microsoft.com/office/word/2012/wordml" xmlns:w16cex="http://schemas.microsoft.com/office/word/2018/wordml/cex" xmlns:w16cid="http://schemas.microsoft.com/office/word/2016/wordml/cid" xmlns:w16="http://schemas.microsoft.com/office/word/2018/wordml" xmlns:w16sdtdh="http://schemas.microsoft.com/office/word/2020/wordml/sdtdatahash" xmlns:w16se="http://schemas.microsoft.com/office/word/2015/wordml/symex" mc:Ignorable="w14 w15 w16se w16cid w16 w16cex w16sdtdh">
+<w:styles xmlns:w="http://schemas.openxmlformats.org/wordprocessingml/2006/main" xmlns:w14="http://schemas.microsoft.com/office/word/2010/wordml" xmlns:mc="http://schemas.openxmlformats.org/markup-compatibility/2006" mc:Ignorable="w14">
   <w:docDefaults>
     <w:rPrDefault>
       <w:rPr>
-        <w:rFonts w:asciiTheme="minorHAnsi" w:eastAsiaTheme="minorHAnsi" w:hAnsiTheme="minorHAnsi" w:cstheme="minorBidi"/>
+        <w:rFonts w:ascii="Calibri" w:hAnsi="Calibri" w:eastAsia="Calibri" w:cs="" w:asciiTheme="minorHAnsi" w:cstheme="minorBidi" w:eastAsiaTheme="minorHAnsi" w:hAnsiTheme="minorHAnsi"/>
         <w:sz w:val="24"/>
         <w:szCs w:val="24"/>
         <w:lang w:val="en-US" w:eastAsia="en-US" w:bidi="ar-SA"/>
       </w:rPr>
     </w:rPrDefault>
-    <w:pPrDefault/>
+    <w:pPrDefault>
+      <w:pPr>
+        <w:suppressAutoHyphens w:val="true"/>
+      </w:pPr>
+    </w:pPrDefault>
   </w:docDefaults>
   <w:latentStyles w:defLockedState="0" w:defUIPriority="99" w:defSemiHidden="0" w:defUnhideWhenUsed="0" w:defQFormat="0" w:count="376">
     <w:lsdException w:name="Normal" w:uiPriority="0" w:qFormat="1"/>
     <w:lsdException w:name="heading 1" w:uiPriority="9" w:qFormat="1"/>
-    <w:lsdException w:name="heading 2" w:semiHidden="1" w:uiPriority="9" w:unhideWhenUsed="1" w:qFormat="1"/>
-    <w:lsdException w:name="heading 3" w:semiHidden="1" w:uiPriority="9" w:unhideWhenUsed="1" w:qFormat="1"/>
-    <w:lsdException w:name="heading 4" w:semiHidden="1" w:uiPriority="9" w:unhideWhenUsed="1" w:qFormat="1"/>
-    <w:lsdException w:name="heading 5" w:semiHidden="1" w:uiPriority="9" w:unhideWhenUsed="1" w:qFormat="1"/>
-    <w:lsdException w:name="heading 6" w:semiHidden="1" w:uiPriority="9" w:unhideWhenUsed="1" w:qFormat="1"/>
-    <w:lsdException w:name="heading 7" w:semiHidden="1" w:uiPriority="9" w:unhideWhenUsed="1" w:qFormat="1"/>
-    <w:lsdException w:name="heading 8" w:semiHidden="1" w:uiPriority="9" w:unhideWhenUsed="1" w:qFormat="1"/>
-    <w:lsdException w:name="heading 9" w:semiHidden="1" w:uiPriority="9" w:unhideWhenUsed="1" w:qFormat="1"/>
+    <w:lsdException w:name="heading 2" w:uiPriority="9" w:semiHidden="1" w:unhideWhenUsed="1" w:qFormat="1"/>
+    <w:lsdException w:name="heading 3" w:uiPriority="9" w:semiHidden="1" w:unhideWhenUsed="1" w:qFormat="1"/>
+    <w:lsdException w:name="heading 4" w:uiPriority="9" w:semiHidden="1" w:unhideWhenUsed="1" w:qFormat="1"/>
+    <w:lsdException w:name="heading 5" w:uiPriority="9" w:semiHidden="1" w:unhideWhenUsed="1" w:qFormat="1"/>
+    <w:lsdException w:name="heading 6" w:uiPriority="9" w:semiHidden="1" w:unhideWhenUsed="1" w:qFormat="1"/>
+    <w:lsdException w:name="heading 7" w:uiPriority="9" w:semiHidden="1" w:unhideWhenUsed="1" w:qFormat="1"/>
+    <w:lsdException w:name="heading 8" w:uiPriority="9" w:semiHidden="1" w:unhideWhenUsed="1" w:qFormat="1"/>
+    <w:lsdException w:name="heading 9" w:uiPriority="9" w:semiHidden="1" w:unhideWhenUsed="1" w:qFormat="1"/>
     <w:lsdException w:name="index 1" w:semiHidden="1" w:unhideWhenUsed="1"/>
     <w:lsdException w:name="index 2" w:semiHidden="1" w:unhideWhenUsed="1"/>
     <w:lsdException w:name="index 3" w:semiHidden="1" w:unhideWhenUsed="1"/>
@@ -444,22 +812,22 @@
     <w:lsdException w:name="index 7" w:semiHidden="1" w:unhideWhenUsed="1"/>
     <w:lsdException w:name="index 8" w:semiHidden="1" w:unhideWhenUsed="1"/>
     <w:lsdException w:name="index 9" w:semiHidden="1" w:unhideWhenUsed="1"/>
-    <w:lsdException w:name="toc 1" w:semiHidden="1" w:uiPriority="39" w:unhideWhenUsed="1"/>
-    <w:lsdException w:name="toc 2" w:semiHidden="1" w:uiPriority="39" w:unhideWhenUsed="1"/>
-    <w:lsdException w:name="toc 3" w:semiHidden="1" w:uiPriority="39" w:unhideWhenUsed="1"/>
-    <w:lsdException w:name="toc 4" w:semiHidden="1" w:uiPriority="39" w:unhideWhenUsed="1"/>
-    <w:lsdException w:name="toc 5" w:semiHidden="1" w:uiPriority="39" w:unhideWhenUsed="1"/>
-    <w:lsdException w:name="toc 6" w:semiHidden="1" w:uiPriority="39" w:unhideWhenUsed="1"/>
-    <w:lsdException w:name="toc 7" w:semiHidden="1" w:uiPriority="39" w:unhideWhenUsed="1"/>
-    <w:lsdException w:name="toc 8" w:semiHidden="1" w:uiPriority="39" w:unhideWhenUsed="1"/>
-    <w:lsdException w:name="toc 9" w:semiHidden="1" w:uiPriority="39" w:unhideWhenUsed="1"/>
+    <w:lsdException w:name="toc 1" w:uiPriority="39" w:semiHidden="1" w:unhideWhenUsed="1"/>
+    <w:lsdException w:name="toc 2" w:uiPriority="39" w:semiHidden="1" w:unhideWhenUsed="1"/>
+    <w:lsdException w:name="toc 3" w:uiPriority="39" w:semiHidden="1" w:unhideWhenUsed="1"/>
+    <w:lsdException w:name="toc 4" w:uiPriority="39" w:semiHidden="1" w:unhideWhenUsed="1"/>
+    <w:lsdException w:name="toc 5" w:uiPriority="39" w:semiHidden="1" w:unhideWhenUsed="1"/>
+    <w:lsdException w:name="toc 6" w:uiPriority="39" w:semiHidden="1" w:unhideWhenUsed="1"/>
+    <w:lsdException w:name="toc 7" w:uiPriority="39" w:semiHidden="1" w:unhideWhenUsed="1"/>
+    <w:lsdException w:name="toc 8" w:uiPriority="39" w:semiHidden="1" w:unhideWhenUsed="1"/>
+    <w:lsdException w:name="toc 9" w:uiPriority="39" w:semiHidden="1" w:unhideWhenUsed="1"/>
     <w:lsdException w:name="Normal Indent" w:semiHidden="1" w:unhideWhenUsed="1"/>
     <w:lsdException w:name="footnote text" w:semiHidden="1" w:unhideWhenUsed="1"/>
     <w:lsdException w:name="annotation text" w:semiHidden="1" w:unhideWhenUsed="1"/>
     <w:lsdException w:name="header" w:semiHidden="1" w:unhideWhenUsed="1"/>
     <w:lsdException w:name="footer" w:semiHidden="1" w:unhideWhenUsed="1"/>
     <w:lsdException w:name="index heading" w:semiHidden="1" w:unhideWhenUsed="1"/>
-    <w:lsdException w:name="caption" w:semiHidden="1" w:uiPriority="35" w:unhideWhenUsed="1" w:qFormat="1"/>
+    <w:lsdException w:name="caption" w:uiPriority="35" w:semiHidden="1" w:unhideWhenUsed="1" w:qFormat="1"/>
     <w:lsdException w:name="table of figures" w:semiHidden="1" w:unhideWhenUsed="1"/>
     <w:lsdException w:name="envelope address" w:semiHidden="1" w:unhideWhenUsed="1"/>
     <w:lsdException w:name="envelope return" w:semiHidden="1" w:unhideWhenUsed="1"/>
@@ -490,7 +858,7 @@
     <w:lsdException w:name="Title" w:uiPriority="10" w:qFormat="1"/>
     <w:lsdException w:name="Closing" w:semiHidden="1" w:unhideWhenUsed="1"/>
     <w:lsdException w:name="Signature" w:semiHidden="1" w:unhideWhenUsed="1"/>
-    <w:lsdException w:name="Default Paragraph Font" w:semiHidden="1" w:uiPriority="1" w:unhideWhenUsed="1"/>
+    <w:lsdException w:name="Default Paragraph Font" w:uiPriority="1" w:semiHidden="1" w:unhideWhenUsed="1"/>
     <w:lsdException w:name="Body Text" w:semiHidden="1" w:unhideWhenUsed="1"/>
     <w:lsdException w:name="Body Text Indent" w:semiHidden="1" w:unhideWhenUsed="1"/>
     <w:lsdException w:name="List Continue" w:semiHidden="1" w:unhideWhenUsed="1"/>
@@ -690,8 +1058,8 @@
     <w:lsdException w:name="Subtle Reference" w:uiPriority="31" w:qFormat="1"/>
     <w:lsdException w:name="Intense Reference" w:uiPriority="32" w:qFormat="1"/>
     <w:lsdException w:name="Book Title" w:uiPriority="33" w:qFormat="1"/>
-    <w:lsdException w:name="Bibliography" w:semiHidden="1" w:uiPriority="37" w:unhideWhenUsed="1"/>
-    <w:lsdException w:name="TOC Heading" w:semiHidden="1" w:uiPriority="39" w:unhideWhenUsed="1" w:qFormat="1"/>
+    <w:lsdException w:name="Bibliography" w:uiPriority="37" w:semiHidden="1" w:unhideWhenUsed="1"/>
+    <w:lsdException w:name="TOC Heading" w:uiPriority="39" w:semiHidden="1" w:unhideWhenUsed="1" w:qFormat="1"/>
     <w:lsdException w:name="Plain Table 1" w:uiPriority="41"/>
     <w:lsdException w:name="Plain Table 2" w:uiPriority="42"/>
     <w:lsdException w:name="Plain Table 3" w:uiPriority="43"/>
@@ -802,15 +1170,96 @@
     <w:lsdException w:name="Unresolved Mention" w:semiHidden="1" w:unhideWhenUsed="1"/>
     <w:lsdException w:name="Smart Link" w:semiHidden="1" w:unhideWhenUsed="1"/>
   </w:latentStyles>
-  <w:style w:type="paragraph" w:default="1" w:styleId="Normal">
+  <w:style w:type="paragraph" w:styleId="Normal" w:default="1">
     <w:name w:val="Normal"/>
     <w:qFormat/>
+    <w:pPr>
+      <w:widowControl/>
+      <w:bidi w:val="0"/>
+      <w:spacing w:before="0" w:after="0"/>
+      <w:jc w:val="left"/>
+    </w:pPr>
+    <w:rPr>
+      <w:rFonts w:ascii="Calibri" w:hAnsi="Calibri" w:eastAsia="Calibri" w:cs="" w:asciiTheme="minorHAnsi" w:cstheme="minorBidi" w:eastAsiaTheme="minorHAnsi" w:hAnsiTheme="minorHAnsi"/>
+      <w:color w:val="auto"/>
+      <w:kern w:val="0"/>
+      <w:sz w:val="24"/>
+      <w:szCs w:val="24"/>
+      <w:lang w:val="en-US" w:eastAsia="en-US" w:bidi="ar-SA"/>
+    </w:rPr>
   </w:style>
-  <w:style w:type="character" w:default="1" w:styleId="DefaultParagraphFont">
+  <w:style w:type="character" w:styleId="DefaultParagraphFont" w:default="1">
     <w:name w:val="Default Paragraph Font"/>
     <w:uiPriority w:val="1"/>
     <w:semiHidden/>
     <w:unhideWhenUsed/>
+    <w:qFormat/>
+    <w:rPr/>
+  </w:style>
+  <w:style w:type="paragraph" w:styleId="Heading">
+    <w:name w:val="Heading"/>
+    <w:basedOn w:val="Normal"/>
+    <w:next w:val="TextBody"/>
+    <w:qFormat/>
+    <w:pPr>
+      <w:keepNext w:val="true"/>
+      <w:spacing w:before="240" w:after="120"/>
+    </w:pPr>
+    <w:rPr>
+      <w:rFonts w:ascii="Liberation Sans" w:hAnsi="Liberation Sans" w:eastAsia="Noto Sans CJK SC" w:cs="FreeSans"/>
+      <w:sz w:val="28"/>
+      <w:szCs w:val="28"/>
+    </w:rPr>
+  </w:style>
+  <w:style w:type="paragraph" w:styleId="TextBody">
+    <w:name w:val="Body Text"/>
+    <w:basedOn w:val="Normal"/>
+    <w:pPr>
+      <w:spacing w:lineRule="auto" w:line="276" w:before="0" w:after="140"/>
+    </w:pPr>
+    <w:rPr/>
+  </w:style>
+  <w:style w:type="paragraph" w:styleId="List">
+    <w:name w:val="List"/>
+    <w:basedOn w:val="TextBody"/>
+    <w:pPr/>
+    <w:rPr>
+      <w:rFonts w:cs="FreeSans"/>
+    </w:rPr>
+  </w:style>
+  <w:style w:type="paragraph" w:styleId="Caption">
+    <w:name w:val="Caption"/>
+    <w:basedOn w:val="Normal"/>
+    <w:qFormat/>
+    <w:pPr>
+      <w:suppressLineNumbers/>
+      <w:spacing w:before="120" w:after="120"/>
+    </w:pPr>
+    <w:rPr>
+      <w:rFonts w:cs="FreeSans"/>
+      <w:i/>
+      <w:iCs/>
+      <w:sz w:val="24"/>
+      <w:szCs w:val="24"/>
+    </w:rPr>
+  </w:style>
+  <w:style w:type="paragraph" w:styleId="Index">
+    <w:name w:val="Index"/>
+    <w:basedOn w:val="Normal"/>
+    <w:qFormat/>
+    <w:pPr>
+      <w:suppressLineNumbers/>
+    </w:pPr>
+    <w:rPr>
+      <w:rFonts w:cs="FreeSans"/>
+    </w:rPr>
+  </w:style>
+  <w:style w:type="numbering" w:styleId="NoList" w:default="1">
+    <w:name w:val="No List"/>
+    <w:uiPriority w:val="99"/>
+    <w:semiHidden/>
+    <w:unhideWhenUsed/>
+    <w:qFormat/>
   </w:style>
   <w:style w:type="table" w:default="1" w:styleId="TableNormal">
     <w:name w:val="Normal Table"/>
@@ -818,7 +1267,6 @@
     <w:semiHidden/>
     <w:unhideWhenUsed/>
     <w:tblPr>
-      <w:tblInd w:w="0" w:type="dxa"/>
       <w:tblCellMar>
         <w:top w:w="0" w:type="dxa"/>
         <w:left w:w="108" w:type="dxa"/>
@@ -826,12 +1274,6 @@
         <w:right w:w="108" w:type="dxa"/>
       </w:tblCellMar>
     </w:tblPr>
-  </w:style>
-  <w:style w:type="numbering" w:default="1" w:styleId="NoList">
-    <w:name w:val="No List"/>
-    <w:uiPriority w:val="99"/>
-    <w:semiHidden/>
-    <w:unhideWhenUsed/>
   </w:style>
 </w:styles>
 </file>

</xml_diff>